<commit_message>
Fixed doc and pdf
</commit_message>
<xml_diff>
--- a/Fall-2024/Project5-tictactoe/Program5.docx
+++ b/Fall-2024/Project5-tictactoe/Program5.docx
@@ -9,7 +9,7 @@
       </w:pPr>
       <w:r>
         <w:drawing>
-          <wp:inline wp14:editId="483E6215" wp14:anchorId="4006C4D5">
+          <wp:inline wp14:editId="6D7A2BE9" wp14:anchorId="4006C4D5">
             <wp:extent cx="5943600" cy="4791076"/>
             <wp:effectExtent l="0" t="0" r="0" b="0"/>
             <wp:docPr id="1953728783" name="" title=""/>
@@ -24,10 +24,10 @@
                     <pic:cNvPicPr/>
                   </pic:nvPicPr>
                   <pic:blipFill>
-                    <a:blip r:embed="R09f5891b3d124ff1">
-                      <a:extLst>
+                    <a:blip r:embed="R37275dffad204de4">
+                      <a:extLst xmlns:a="http://schemas.openxmlformats.org/drawingml/2006/main">
                         <a:ext xmlns:a="http://schemas.openxmlformats.org/drawingml/2006/main" uri="{28A0092B-C50C-407E-A947-70E740481C1C}">
-                          <a14:useLocalDpi val="0"/>
+                          <a14:useLocalDpi xmlns:a14="http://schemas.microsoft.com/office/drawing/2010/main" val="0"/>
                         </a:ext>
                       </a:extLst>
                     </a:blip>
@@ -36,7 +36,7 @@
                     </a:stretch>
                   </pic:blipFill>
                   <pic:spPr>
-                    <a:xfrm>
+                    <a:xfrm rot="0" flipH="0" flipV="0">
                       <a:off x="0" y="0"/>
                       <a:ext cx="5943600" cy="4791076"/>
                     </a:xfrm>
@@ -52,7 +52,7 @@
       </w:r>
       <w:r>
         <w:drawing>
-          <wp:inline wp14:editId="709FCD09" wp14:anchorId="4A5D3383">
+          <wp:inline wp14:editId="75A5AA1A" wp14:anchorId="4A5D3383">
             <wp:extent cx="5943600" cy="4514850"/>
             <wp:effectExtent l="0" t="0" r="0" b="0"/>
             <wp:docPr id="283073232" name="" title=""/>
@@ -67,10 +67,10 @@
                     <pic:cNvPicPr/>
                   </pic:nvPicPr>
                   <pic:blipFill>
-                    <a:blip r:embed="Rbf4eda95fc0a4107">
-                      <a:extLst>
+                    <a:blip r:embed="R20e85ba272be473a">
+                      <a:extLst xmlns:a="http://schemas.openxmlformats.org/drawingml/2006/main">
                         <a:ext xmlns:a="http://schemas.openxmlformats.org/drawingml/2006/main" uri="{28A0092B-C50C-407E-A947-70E740481C1C}">
-                          <a14:useLocalDpi val="0"/>
+                          <a14:useLocalDpi xmlns:a14="http://schemas.microsoft.com/office/drawing/2010/main" val="0"/>
                         </a:ext>
                       </a:extLst>
                     </a:blip>
@@ -79,7 +79,7 @@
                     </a:stretch>
                   </pic:blipFill>
                   <pic:spPr>
-                    <a:xfrm>
+                    <a:xfrm rot="0" flipH="0" flipV="0">
                       <a:off x="0" y="0"/>
                       <a:ext cx="5943600" cy="4514850"/>
                     </a:xfrm>
@@ -98,7 +98,7 @@
       </w:r>
       <w:r>
         <w:drawing>
-          <wp:inline wp14:editId="52484548" wp14:anchorId="093CC5AC">
+          <wp:inline wp14:editId="41D58FBD" wp14:anchorId="093CC5AC">
             <wp:extent cx="5943600" cy="4219575"/>
             <wp:effectExtent l="0" t="0" r="0" b="0"/>
             <wp:docPr id="1514009068" name="" title=""/>
@@ -113,10 +113,10 @@
                     <pic:cNvPicPr/>
                   </pic:nvPicPr>
                   <pic:blipFill>
-                    <a:blip r:embed="R73000e56b60a46f1">
-                      <a:extLst>
+                    <a:blip r:embed="R919b00198bd24513">
+                      <a:extLst xmlns:a="http://schemas.openxmlformats.org/drawingml/2006/main">
                         <a:ext xmlns:a="http://schemas.openxmlformats.org/drawingml/2006/main" uri="{28A0092B-C50C-407E-A947-70E740481C1C}">
-                          <a14:useLocalDpi val="0"/>
+                          <a14:useLocalDpi xmlns:a14="http://schemas.microsoft.com/office/drawing/2010/main" val="0"/>
                         </a:ext>
                       </a:extLst>
                     </a:blip>
@@ -125,7 +125,7 @@
                     </a:stretch>
                   </pic:blipFill>
                   <pic:spPr>
-                    <a:xfrm>
+                    <a:xfrm rot="0" flipH="0" flipV="0">
                       <a:off x="0" y="0"/>
                       <a:ext cx="5943600" cy="4219575"/>
                     </a:xfrm>
@@ -141,7 +141,7 @@
       </w:r>
       <w:r>
         <w:drawing>
-          <wp:inline wp14:editId="4ED78812" wp14:anchorId="61AB086D">
+          <wp:inline wp14:editId="0F53EDB7" wp14:anchorId="61AB086D">
             <wp:extent cx="5943600" cy="4667248"/>
             <wp:effectExtent l="0" t="0" r="0" b="0"/>
             <wp:docPr id="385688877" name="" title=""/>
@@ -156,10 +156,10 @@
                     <pic:cNvPicPr/>
                   </pic:nvPicPr>
                   <pic:blipFill>
-                    <a:blip r:embed="Rd00bbd95c0424b10">
-                      <a:extLst>
+                    <a:blip r:embed="R6a0760a5902f465e">
+                      <a:extLst xmlns:a="http://schemas.openxmlformats.org/drawingml/2006/main">
                         <a:ext xmlns:a="http://schemas.openxmlformats.org/drawingml/2006/main" uri="{28A0092B-C50C-407E-A947-70E740481C1C}">
-                          <a14:useLocalDpi val="0"/>
+                          <a14:useLocalDpi xmlns:a14="http://schemas.microsoft.com/office/drawing/2010/main" val="0"/>
                         </a:ext>
                       </a:extLst>
                     </a:blip>
@@ -168,7 +168,7 @@
                     </a:stretch>
                   </pic:blipFill>
                   <pic:spPr>
-                    <a:xfrm>
+                    <a:xfrm rot="0" flipH="0" flipV="0">
                       <a:off x="0" y="0"/>
                       <a:ext cx="5943600" cy="4667248"/>
                     </a:xfrm>
@@ -184,7 +184,7 @@
       </w:r>
       <w:r>
         <w:drawing>
-          <wp:inline wp14:editId="4014EA87" wp14:anchorId="1EEDCE28">
+          <wp:inline wp14:editId="5495325F" wp14:anchorId="1EEDCE28">
             <wp:extent cx="5943600" cy="5114925"/>
             <wp:effectExtent l="0" t="0" r="0" b="0"/>
             <wp:docPr id="247383395" name="" title=""/>
@@ -199,10 +199,10 @@
                     <pic:cNvPicPr/>
                   </pic:nvPicPr>
                   <pic:blipFill>
-                    <a:blip r:embed="R51fa272780b14509">
-                      <a:extLst>
+                    <a:blip r:embed="R3a493c87256d4a4c">
+                      <a:extLst xmlns:a="http://schemas.openxmlformats.org/drawingml/2006/main">
                         <a:ext xmlns:a="http://schemas.openxmlformats.org/drawingml/2006/main" uri="{28A0092B-C50C-407E-A947-70E740481C1C}">
-                          <a14:useLocalDpi val="0"/>
+                          <a14:useLocalDpi xmlns:a14="http://schemas.microsoft.com/office/drawing/2010/main" val="0"/>
                         </a:ext>
                       </a:extLst>
                     </a:blip>
@@ -211,7 +211,7 @@
                     </a:stretch>
                   </pic:blipFill>
                   <pic:spPr>
-                    <a:xfrm>
+                    <a:xfrm rot="0" flipH="0" flipV="0">
                       <a:off x="0" y="0"/>
                       <a:ext cx="5943600" cy="5114925"/>
                     </a:xfrm>
@@ -227,7 +227,7 @@
       </w:r>
       <w:r>
         <w:drawing>
-          <wp:inline wp14:editId="396945B8" wp14:anchorId="54198928">
+          <wp:inline wp14:editId="356BCEC5" wp14:anchorId="54198928">
             <wp:extent cx="5943600" cy="4972050"/>
             <wp:effectExtent l="0" t="0" r="0" b="0"/>
             <wp:docPr id="1383003427" name="" title=""/>
@@ -242,10 +242,10 @@
                     <pic:cNvPicPr/>
                   </pic:nvPicPr>
                   <pic:blipFill>
-                    <a:blip r:embed="Rb0521a14f4c34d11">
-                      <a:extLst>
+                    <a:blip r:embed="Recdf89b0c225484b">
+                      <a:extLst xmlns:a="http://schemas.openxmlformats.org/drawingml/2006/main">
                         <a:ext xmlns:a="http://schemas.openxmlformats.org/drawingml/2006/main" uri="{28A0092B-C50C-407E-A947-70E740481C1C}">
-                          <a14:useLocalDpi val="0"/>
+                          <a14:useLocalDpi xmlns:a14="http://schemas.microsoft.com/office/drawing/2010/main" val="0"/>
                         </a:ext>
                       </a:extLst>
                     </a:blip>
@@ -254,7 +254,7 @@
                     </a:stretch>
                   </pic:blipFill>
                   <pic:spPr>
-                    <a:xfrm>
+                    <a:xfrm rot="0" flipH="0" flipV="0">
                       <a:off x="0" y="0"/>
                       <a:ext cx="5943600" cy="4972050"/>
                     </a:xfrm>
@@ -270,7 +270,7 @@
       </w:r>
       <w:r>
         <w:drawing>
-          <wp:inline wp14:editId="6BF39B68" wp14:anchorId="4A421E6E">
+          <wp:inline wp14:editId="5306CBFB" wp14:anchorId="4A421E6E">
             <wp:extent cx="5943600" cy="5029200"/>
             <wp:effectExtent l="0" t="0" r="0" b="0"/>
             <wp:docPr id="1079664486" name="" title=""/>
@@ -285,10 +285,10 @@
                     <pic:cNvPicPr/>
                   </pic:nvPicPr>
                   <pic:blipFill>
-                    <a:blip r:embed="Ra4482f33f4994acd">
-                      <a:extLst>
+                    <a:blip r:embed="R4ab06a576a24412a">
+                      <a:extLst xmlns:a="http://schemas.openxmlformats.org/drawingml/2006/main">
                         <a:ext xmlns:a="http://schemas.openxmlformats.org/drawingml/2006/main" uri="{28A0092B-C50C-407E-A947-70E740481C1C}">
-                          <a14:useLocalDpi val="0"/>
+                          <a14:useLocalDpi xmlns:a14="http://schemas.microsoft.com/office/drawing/2010/main" val="0"/>
                         </a:ext>
                       </a:extLst>
                     </a:blip>
@@ -297,7 +297,7 @@
                     </a:stretch>
                   </pic:blipFill>
                   <pic:spPr>
-                    <a:xfrm>
+                    <a:xfrm rot="0" flipH="0" flipV="0">
                       <a:off x="0" y="0"/>
                       <a:ext cx="5943600" cy="5029200"/>
                     </a:xfrm>
@@ -311,9 +311,15 @@
           </wp:inline>
         </w:drawing>
       </w:r>
+    </w:p>
+    <w:p>
+      <w:pPr>
+        <w:pStyle w:val="Normal"/>
+        <w:spacing w:after="0" w:afterAutospacing="off"/>
+      </w:pPr>
       <w:r>
         <w:drawing>
-          <wp:inline wp14:editId="4DEAA670" wp14:anchorId="5D5CC9D8">
+          <wp:inline wp14:editId="30415EE0" wp14:anchorId="5D5CC9D8">
             <wp:extent cx="5943600" cy="3838575"/>
             <wp:effectExtent l="0" t="0" r="0" b="0"/>
             <wp:docPr id="1772349449" name="" title=""/>
@@ -328,7 +334,50 @@
                     <pic:cNvPicPr/>
                   </pic:nvPicPr>
                   <pic:blipFill>
-                    <a:blip r:embed="Rf8a1339f4b85423f">
+                    <a:blip r:embed="Ra7d41583ae8c45d0">
+                      <a:extLst xmlns:a="http://schemas.openxmlformats.org/drawingml/2006/main">
+                        <a:ext xmlns:a="http://schemas.openxmlformats.org/drawingml/2006/main" uri="{28A0092B-C50C-407E-A947-70E740481C1C}">
+                          <a14:useLocalDpi xmlns:a14="http://schemas.microsoft.com/office/drawing/2010/main" val="0"/>
+                        </a:ext>
+                      </a:extLst>
+                    </a:blip>
+                    <a:stretch>
+                      <a:fillRect/>
+                    </a:stretch>
+                  </pic:blipFill>
+                  <pic:spPr>
+                    <a:xfrm rot="0" flipH="0" flipV="0">
+                      <a:off x="0" y="0"/>
+                      <a:ext cx="5943600" cy="3838575"/>
+                    </a:xfrm>
+                    <a:prstGeom prst="rect">
+                      <a:avLst/>
+                    </a:prstGeom>
+                  </pic:spPr>
+                </pic:pic>
+              </a:graphicData>
+            </a:graphic>
+          </wp:inline>
+        </w:drawing>
+      </w:r>
+      <w:r>
+        <w:drawing>
+          <wp:inline wp14:editId="108FFA38" wp14:anchorId="53E75FB7">
+            <wp:extent cx="5943600" cy="5915025"/>
+            <wp:effectExtent l="0" t="0" r="0" b="0"/>
+            <wp:docPr id="1582406518" name="" title=""/>
+            <wp:cNvGraphicFramePr>
+              <a:graphicFrameLocks noChangeAspect="1"/>
+            </wp:cNvGraphicFramePr>
+            <a:graphic>
+              <a:graphicData uri="http://schemas.openxmlformats.org/drawingml/2006/picture">
+                <pic:pic>
+                  <pic:nvPicPr>
+                    <pic:cNvPr id="0" name=""/>
+                    <pic:cNvPicPr/>
+                  </pic:nvPicPr>
+                  <pic:blipFill>
+                    <a:blip r:embed="R03c129c9f7654355">
                       <a:extLst>
                         <a:ext xmlns:a="http://schemas.openxmlformats.org/drawingml/2006/main" uri="{28A0092B-C50C-407E-A947-70E740481C1C}">
                           <a14:useLocalDpi val="0"/>
@@ -342,7 +391,7 @@
                   <pic:spPr>
                     <a:xfrm>
                       <a:off x="0" y="0"/>
-                      <a:ext cx="5943600" cy="3838575"/>
+                      <a:ext cx="5943600" cy="5915025"/>
                     </a:xfrm>
                     <a:prstGeom prst="rect">
                       <a:avLst/>
@@ -354,52 +403,15 @@
           </wp:inline>
         </w:drawing>
       </w:r>
+    </w:p>
+    <w:p>
+      <w:pPr>
+        <w:pStyle w:val="Normal"/>
+        <w:spacing w:after="0" w:afterAutospacing="off"/>
+      </w:pPr>
       <w:r>
         <w:drawing>
-          <wp:inline wp14:editId="416F400F" wp14:anchorId="276CA2BA">
-            <wp:extent cx="5943600" cy="4295775"/>
-            <wp:effectExtent l="0" t="0" r="0" b="0"/>
-            <wp:docPr id="228019555" name="" title=""/>
-            <wp:cNvGraphicFramePr>
-              <a:graphicFrameLocks noChangeAspect="1"/>
-            </wp:cNvGraphicFramePr>
-            <a:graphic>
-              <a:graphicData uri="http://schemas.openxmlformats.org/drawingml/2006/picture">
-                <pic:pic>
-                  <pic:nvPicPr>
-                    <pic:cNvPr id="0" name=""/>
-                    <pic:cNvPicPr/>
-                  </pic:nvPicPr>
-                  <pic:blipFill>
-                    <a:blip r:embed="R46705cd4084e4540">
-                      <a:extLst>
-                        <a:ext xmlns:a="http://schemas.openxmlformats.org/drawingml/2006/main" uri="{28A0092B-C50C-407E-A947-70E740481C1C}">
-                          <a14:useLocalDpi val="0"/>
-                        </a:ext>
-                      </a:extLst>
-                    </a:blip>
-                    <a:stretch>
-                      <a:fillRect/>
-                    </a:stretch>
-                  </pic:blipFill>
-                  <pic:spPr>
-                    <a:xfrm>
-                      <a:off x="0" y="0"/>
-                      <a:ext cx="5943600" cy="4295775"/>
-                    </a:xfrm>
-                    <a:prstGeom prst="rect">
-                      <a:avLst/>
-                    </a:prstGeom>
-                  </pic:spPr>
-                </pic:pic>
-              </a:graphicData>
-            </a:graphic>
-          </wp:inline>
-        </w:drawing>
-      </w:r>
-      <w:r>
-        <w:drawing>
-          <wp:inline wp14:editId="28C8BE3E" wp14:anchorId="1865DB4C">
+          <wp:inline wp14:editId="280753AC" wp14:anchorId="1865DB4C">
             <wp:extent cx="5943600" cy="4343400"/>
             <wp:effectExtent l="0" t="0" r="0" b="0"/>
             <wp:docPr id="621327728" name="" title=""/>
@@ -414,10 +426,10 @@
                     <pic:cNvPicPr/>
                   </pic:nvPicPr>
                   <pic:blipFill>
-                    <a:blip r:embed="R9af7a8328e9c4f70">
-                      <a:extLst>
+                    <a:blip r:embed="R2aceaa22140f4694">
+                      <a:extLst xmlns:a="http://schemas.openxmlformats.org/drawingml/2006/main">
                         <a:ext xmlns:a="http://schemas.openxmlformats.org/drawingml/2006/main" uri="{28A0092B-C50C-407E-A947-70E740481C1C}">
-                          <a14:useLocalDpi val="0"/>
+                          <a14:useLocalDpi xmlns:a14="http://schemas.microsoft.com/office/drawing/2010/main" val="0"/>
                         </a:ext>
                       </a:extLst>
                     </a:blip>
@@ -426,7 +438,7 @@
                     </a:stretch>
                   </pic:blipFill>
                   <pic:spPr>
-                    <a:xfrm>
+                    <a:xfrm rot="0" flipH="0" flipV="0">
                       <a:off x="0" y="0"/>
                       <a:ext cx="5943600" cy="4343400"/>
                     </a:xfrm>
@@ -442,7 +454,7 @@
       </w:r>
       <w:r>
         <w:drawing>
-          <wp:inline wp14:editId="780F3345" wp14:anchorId="33F50B6C">
+          <wp:inline wp14:editId="53525E80" wp14:anchorId="33F50B6C">
             <wp:extent cx="5943600" cy="1143000"/>
             <wp:effectExtent l="0" t="0" r="0" b="0"/>
             <wp:docPr id="848202643" name="" title=""/>
@@ -457,10 +469,10 @@
                     <pic:cNvPicPr/>
                   </pic:nvPicPr>
                   <pic:blipFill>
-                    <a:blip r:embed="Rd82b975f96574e9e">
-                      <a:extLst>
+                    <a:blip r:embed="R3d445b80562042cc">
+                      <a:extLst xmlns:a="http://schemas.openxmlformats.org/drawingml/2006/main">
                         <a:ext xmlns:a="http://schemas.openxmlformats.org/drawingml/2006/main" uri="{28A0092B-C50C-407E-A947-70E740481C1C}">
-                          <a14:useLocalDpi val="0"/>
+                          <a14:useLocalDpi xmlns:a14="http://schemas.microsoft.com/office/drawing/2010/main" val="0"/>
                         </a:ext>
                       </a:extLst>
                     </a:blip>
@@ -469,7 +481,7 @@
                     </a:stretch>
                   </pic:blipFill>
                   <pic:spPr>
-                    <a:xfrm>
+                    <a:xfrm rot="0" flipH="0" flipV="0">
                       <a:off x="0" y="0"/>
                       <a:ext cx="5943600" cy="1143000"/>
                     </a:xfrm>
@@ -485,7 +497,7 @@
       </w:r>
       <w:r>
         <w:drawing>
-          <wp:inline wp14:editId="6DA455CD" wp14:anchorId="0EE9247C">
+          <wp:inline wp14:editId="69881638" wp14:anchorId="0EE9247C">
             <wp:extent cx="5943600" cy="1181100"/>
             <wp:effectExtent l="0" t="0" r="0" b="0"/>
             <wp:docPr id="105193187" name="" title=""/>
@@ -500,10 +512,10 @@
                     <pic:cNvPicPr/>
                   </pic:nvPicPr>
                   <pic:blipFill>
-                    <a:blip r:embed="R3c85db7839d04a4e">
-                      <a:extLst>
+                    <a:blip r:embed="Rd18754231d394ccf">
+                      <a:extLst xmlns:a="http://schemas.openxmlformats.org/drawingml/2006/main">
                         <a:ext xmlns:a="http://schemas.openxmlformats.org/drawingml/2006/main" uri="{28A0092B-C50C-407E-A947-70E740481C1C}">
-                          <a14:useLocalDpi val="0"/>
+                          <a14:useLocalDpi xmlns:a14="http://schemas.microsoft.com/office/drawing/2010/main" val="0"/>
                         </a:ext>
                       </a:extLst>
                     </a:blip>
@@ -512,7 +524,7 @@
                     </a:stretch>
                   </pic:blipFill>
                   <pic:spPr>
-                    <a:xfrm>
+                    <a:xfrm rot="0" flipH="0" flipV="0">
                       <a:off x="0" y="0"/>
                       <a:ext cx="5943600" cy="1181100"/>
                     </a:xfrm>

</xml_diff>